<commit_message>
Took out download full portfolio button until it is done
</commit_message>
<xml_diff>
--- a/projects/Microfluidics PCB/project_page.docx
+++ b/projects/Microfluidics PCB/project_page.docx
@@ -96,7 +96,6 @@
         <w:rPr>
           <w:noProof/>
         </w:rPr>
-        <w:lastRenderedPageBreak/>
         <w:drawing>
           <wp:inline distT="0" distB="0" distL="0" distR="0" wp14:anchorId="4402704C" wp14:editId="2C9AE2F6">
             <wp:extent cx="6824134" cy="4224984"/>
@@ -155,11 +154,13 @@
       </w:pPr>
     </w:p>
     <w:p>
+      <w:pPr>
+        <w:jc w:val="center"/>
+      </w:pPr>
       <w:r>
         <w:rPr>
           <w:noProof/>
         </w:rPr>
-        <w:lastRenderedPageBreak/>
         <w:drawing>
           <wp:inline distT="0" distB="0" distL="0" distR="0" wp14:anchorId="4D01B88E" wp14:editId="5611FA79">
             <wp:extent cx="6823710" cy="5163628"/>

</xml_diff>